<commit_message>
add Reatorio Final 22-08-2024 v02
Formaliza as referências bibliográficas.
</commit_message>
<xml_diff>
--- a/Relatorio-final/Relatorio Final v05.5.docx
+++ b/Relatorio-final/Relatorio Final v05.5.docx
@@ -251,7 +251,6 @@
         </w:rPr>
         <w:t xml:space="preserve"> </w:t>
       </w:r>
-      <w:proofErr w:type="spellStart"/>
       <w:r>
         <w:rPr>
           <w:rFonts w:ascii="Times New Roman" w:hAnsi="Times New Roman" w:cs="Times New Roman"/>
@@ -260,7 +259,6 @@
         </w:rPr>
         <w:t>eletrofácies</w:t>
       </w:r>
-      <w:proofErr w:type="spellEnd"/>
       <w:r>
         <w:rPr>
           <w:rFonts w:ascii="Times New Roman" w:hAnsi="Times New Roman" w:cs="Times New Roman"/>
@@ -3167,13 +3165,8 @@
         <w:ind w:firstLine="708"/>
       </w:pPr>
       <w:r>
-        <w:t xml:space="preserve">O processo de caracterização de </w:t>
-      </w:r>
-      <w:proofErr w:type="spellStart"/>
-      <w:r>
-        <w:t>eletrofácies</w:t>
-      </w:r>
-      <w:proofErr w:type="spellEnd"/>
+        <w:t>O processo de caracterização de eletrofácies</w:t>
+      </w:r>
       <w:r>
         <w:t xml:space="preserve">, ou </w:t>
       </w:r>
@@ -3724,37 +3717,21 @@
           <w:bCs/>
           <w:szCs w:val="24"/>
         </w:rPr>
-        <w:t xml:space="preserve">Realizar o estado da arte sobre a identificação de </w:t>
-      </w:r>
-      <w:proofErr w:type="spellStart"/>
+        <w:t>Realizar o estado da arte sobre a identificação de eletrofác</w:t>
+      </w:r>
       <w:r>
         <w:rPr>
           <w:bCs/>
           <w:szCs w:val="24"/>
         </w:rPr>
-        <w:t>eletrofác</w:t>
+        <w:t>ie</w:t>
       </w:r>
       <w:r>
         <w:rPr>
           <w:bCs/>
           <w:szCs w:val="24"/>
         </w:rPr>
-        <w:t>ie</w:t>
-      </w:r>
-      <w:r>
-        <w:rPr>
-          <w:bCs/>
-          <w:szCs w:val="24"/>
-        </w:rPr>
-        <w:t>s</w:t>
-      </w:r>
-      <w:proofErr w:type="spellEnd"/>
-      <w:r>
-        <w:rPr>
-          <w:bCs/>
-          <w:szCs w:val="24"/>
-        </w:rPr>
-        <w:t xml:space="preserve"> utilizando ferramentas com métodos de inteligência artificial (Florestas Aleatórias) com abordagem supervisionada;</w:t>
+        <w:t>s utilizando ferramentas com métodos de inteligência artificial (Florestas Aleatórias) com abordagem supervisionada;</w:t>
       </w:r>
     </w:p>
     <w:p>
@@ -3848,37 +3825,21 @@
           <w:bCs/>
           <w:szCs w:val="24"/>
         </w:rPr>
-        <w:t xml:space="preserve">as </w:t>
-      </w:r>
-      <w:proofErr w:type="spellStart"/>
+        <w:t>as eletrofác</w:t>
+      </w:r>
       <w:r>
         <w:rPr>
           <w:bCs/>
           <w:szCs w:val="24"/>
         </w:rPr>
-        <w:t>eletrofác</w:t>
+        <w:t>ie</w:t>
       </w:r>
       <w:r>
         <w:rPr>
           <w:bCs/>
           <w:szCs w:val="24"/>
         </w:rPr>
-        <w:t>ie</w:t>
-      </w:r>
-      <w:r>
-        <w:rPr>
-          <w:bCs/>
-          <w:szCs w:val="24"/>
-        </w:rPr>
-        <w:t>s</w:t>
-      </w:r>
-      <w:proofErr w:type="spellEnd"/>
-      <w:r>
-        <w:rPr>
-          <w:bCs/>
-          <w:szCs w:val="24"/>
-        </w:rPr>
-        <w:t xml:space="preserve"> a partir dos dados rotulados;</w:t>
+        <w:t>s a partir dos dados rotulados;</w:t>
       </w:r>
     </w:p>
     <w:p>
@@ -3922,37 +3883,21 @@
           <w:bCs/>
           <w:szCs w:val="24"/>
         </w:rPr>
-        <w:t xml:space="preserve">Propagar as </w:t>
-      </w:r>
-      <w:proofErr w:type="spellStart"/>
+        <w:t>Propagar as eletrofác</w:t>
+      </w:r>
       <w:r>
         <w:rPr>
           <w:bCs/>
           <w:szCs w:val="24"/>
         </w:rPr>
-        <w:t>eletrofác</w:t>
+        <w:t>ie</w:t>
       </w:r>
       <w:r>
         <w:rPr>
           <w:bCs/>
           <w:szCs w:val="24"/>
         </w:rPr>
-        <w:t>ie</w:t>
-      </w:r>
-      <w:r>
-        <w:rPr>
-          <w:bCs/>
-          <w:szCs w:val="24"/>
-        </w:rPr>
-        <w:t>s</w:t>
-      </w:r>
-      <w:proofErr w:type="spellEnd"/>
-      <w:r>
-        <w:rPr>
-          <w:bCs/>
-          <w:szCs w:val="24"/>
-        </w:rPr>
-        <w:t xml:space="preserve"> para poços que tenham as mesmas unidades estratigráficas, pertencentes, ou não, ao campo de petróleo utilizando a inteligência artificial.</w:t>
+        <w:t>s para poços que tenham as mesmas unidades estratigráficas, pertencentes, ou não, ao campo de petróleo utilizando a inteligência artificial.</w:t>
       </w:r>
     </w:p>
     <w:p>
@@ -4066,13 +4011,8 @@
         <w:t xml:space="preserve">Esta seção apresenta a metodologia utilizada para a construção do modelo de </w:t>
       </w:r>
       <w:r>
-        <w:t xml:space="preserve">caracterização de </w:t>
-      </w:r>
-      <w:proofErr w:type="spellStart"/>
-      <w:r>
-        <w:t>eletrofácies</w:t>
-      </w:r>
-      <w:proofErr w:type="spellEnd"/>
+        <w:t>caracterização de eletrofácies</w:t>
+      </w:r>
       <w:r>
         <w:t xml:space="preserve">, desde a aquisição dos dados até a implementação do algoritmo. Inicialmente, são abordados o conjunto de dados, </w:t>
       </w:r>
@@ -7763,13 +7703,8 @@
         <w:t>,</w:t>
       </w:r>
       <w:r>
-        <w:t xml:space="preserve"> das </w:t>
-      </w:r>
-      <w:proofErr w:type="spellStart"/>
-      <w:r>
-        <w:t>eletrofácies</w:t>
-      </w:r>
-      <w:proofErr w:type="spellEnd"/>
+        <w:t xml:space="preserve"> das eletrofácies</w:t>
+      </w:r>
       <w:r>
         <w:t xml:space="preserve">, ou </w:t>
       </w:r>
@@ -12053,21 +11988,13 @@
       </w:r>
       <w:proofErr w:type="spellEnd"/>
       <w:r>
-        <w:t xml:space="preserve">, algoritmo baseado em árvore com abordagem supervisionada, para caracterizar </w:t>
-      </w:r>
-      <w:proofErr w:type="spellStart"/>
-      <w:r>
-        <w:t>eletrofác</w:t>
+        <w:t>, algoritmo baseado em árvore com abordagem supervisionada, para caracterizar eletrofác</w:t>
       </w:r>
       <w:r>
         <w:t>ie</w:t>
       </w:r>
       <w:r>
-        <w:t>s</w:t>
-      </w:r>
-      <w:proofErr w:type="spellEnd"/>
-      <w:r>
-        <w:t xml:space="preserve">. Um modelo </w:t>
+        <w:t xml:space="preserve">s. Um modelo </w:t>
       </w:r>
       <w:proofErr w:type="spellStart"/>
       <w:r>
@@ -15379,21 +15306,13 @@
         <w:ind w:firstLine="708"/>
       </w:pPr>
       <w:r>
-        <w:t xml:space="preserve">Esta seção é destinada à análise dos resultados obtidos com o modelo de aprendizado de máquina para caracterização de </w:t>
-      </w:r>
-      <w:proofErr w:type="spellStart"/>
-      <w:r>
-        <w:t>eletrofác</w:t>
+        <w:t>Esta seção é destinada à análise dos resultados obtidos com o modelo de aprendizado de máquina para caracterização de eletrofác</w:t>
       </w:r>
       <w:r>
         <w:t>ie</w:t>
       </w:r>
       <w:r>
-        <w:t>s</w:t>
-      </w:r>
-      <w:proofErr w:type="spellEnd"/>
-      <w:r>
-        <w:t>. Neste trabalho foram treinados tr</w:t>
+        <w:t>s. Neste trabalho foram treinados tr</w:t>
       </w:r>
       <w:r>
         <w:t>ês</w:t>
@@ -19639,13 +19558,8 @@
         <w:t xml:space="preserve"> de inteligência </w:t>
       </w:r>
       <w:r>
-        <w:t xml:space="preserve">artificial para o problema de caracterização de </w:t>
-      </w:r>
-      <w:proofErr w:type="spellStart"/>
-      <w:r>
-        <w:t>eletrofácies</w:t>
-      </w:r>
-      <w:proofErr w:type="spellEnd"/>
+        <w:t>artificial para o problema de caracterização de eletrofácies</w:t>
+      </w:r>
       <w:r>
         <w:t xml:space="preserve">, </w:t>
       </w:r>
@@ -20018,15 +19932,7 @@
         <w:t>. Os perfis são imagens das litologias atravessadas pelos poços, dos quais registram</w:t>
       </w:r>
       <w:r>
-        <w:t xml:space="preserve"> detalhes das rochas, que podem ser utilizados para diminuir a incerteza na inferência das </w:t>
-      </w:r>
-      <w:proofErr w:type="spellStart"/>
-      <w:r>
-        <w:t>eletrofácies</w:t>
-      </w:r>
-      <w:proofErr w:type="spellEnd"/>
-      <w:r>
-        <w:t>.</w:t>
+        <w:t xml:space="preserve"> detalhes das rochas, que podem ser utilizados para diminuir a incerteza na inferência das eletrofácies.</w:t>
       </w:r>
     </w:p>
     <w:p>
@@ -20246,20 +20152,12 @@
       <w:pPr>
         <w:pStyle w:val="PargrafodaLista"/>
       </w:pPr>
-      <w:r>
-        <w:t xml:space="preserve">Falar sobre o </w:t>
-      </w:r>
-      <w:proofErr w:type="spellStart"/>
-      <w:proofErr w:type="gramStart"/>
-      <w:r>
-        <w:t>mini-curso</w:t>
-      </w:r>
-      <w:proofErr w:type="spellEnd"/>
-      <w:proofErr w:type="gramEnd"/>
-      <w:r>
-        <w:t xml:space="preserve"> que eu fiz</w:t>
-      </w:r>
-    </w:p>
+      <w:bookmarkStart w:id="26" w:name="_Hlk174973381"/>
+      <w:r>
+        <w:t>Durante o ciclo de iniciação científica de 2023-2024, além da execução do plano de trabalho, houve a participação no minicurso</w:t>
+      </w:r>
+    </w:p>
+    <w:bookmarkEnd w:id="26"/>
     <w:p>
       <w:pPr>
         <w:spacing w:before="7"/>
@@ -20410,15 +20308,7 @@
         </w:numPr>
       </w:pPr>
       <w:r>
-        <w:t xml:space="preserve">Propagar as </w:t>
-      </w:r>
-      <w:proofErr w:type="spellStart"/>
-      <w:r>
-        <w:t>eletrofácies</w:t>
-      </w:r>
-      <w:proofErr w:type="spellEnd"/>
-      <w:r>
-        <w:t xml:space="preserve"> </w:t>
+        <w:t xml:space="preserve">Propagar as eletrofácies </w:t>
       </w:r>
       <w:r>
         <w:t>ainda estão em andamento</w:t>
@@ -20500,7 +20390,6 @@
         <w:docPartUnique/>
       </w:docPartObj>
     </w:sdtPr>
-    <w:sdtEndPr/>
     <w:sdtContent>
       <w:p>
         <w:pPr>

</xml_diff>